<commit_message>
Updated docs folder with 05HW/Prep Updates as well
</commit_message>
<xml_diff>
--- a/docs/hp/L01/01_HW_Answer_Key_A.docx
+++ b/docs/hp/L01/01_HW_Answer_Key_A.docx
@@ -70,6 +70,7 @@
       </w:pPr>
       <w:r>
         <w:rPr>
+          <w:bCs/>
           <w:b/>
         </w:rPr>
         <w:t xml:space="preserve">Please note that the steps show rounded numbers, but that the final answers to the problems are calculated without rounding.</w:t>
@@ -79,7 +80,7 @@
       <w:tblPr>
         <w:tblStyle w:val="Table"/>
         <w:tblW w:type="pct" w:w="5000.0"/>
-        <w:tblLook w:firstRow="1" w:lastRow="0" w:firstColumn="0" w:lastColumn="0" w:noHBand="0" w:noVBand="0"/>
+        <w:tblLook w:firstRow="1" w:lastRow="0" w:firstColumn="0" w:lastColumn="0" w:noHBand="0" w:noVBand="0" w:val="0020"/>
       </w:tblPr>
       <w:tblGrid>
         <w:gridCol w:w="800"/>
@@ -87,16 +88,7 @@
         <w:gridCol w:w="6560"/>
       </w:tblGrid>
       <w:tr>
-        <w:trPr>
-          <w:cnfStyle w:firstRow="1"/>
-        </w:trPr>
-        <w:tc>
-          <w:tcPr>
-            <w:tcBorders>
-              <w:bottom w:val="single"/>
-            </w:tcBorders>
-            <w:vAlign w:val="bottom"/>
-          </w:tcPr>
+        <w:tc>
           <w:p>
             <w:pPr>
               <w:pStyle w:val="Compact"/>
@@ -108,12 +100,6 @@
           </w:p>
         </w:tc>
         <w:tc>
-          <w:tcPr>
-            <w:tcBorders>
-              <w:bottom w:val="single"/>
-            </w:tcBorders>
-            <w:vAlign w:val="bottom"/>
-          </w:tcPr>
           <w:p>
             <w:pPr>
               <w:pStyle w:val="Compact"/>
@@ -125,12 +111,6 @@
           </w:p>
         </w:tc>
         <w:tc>
-          <w:tcPr>
-            <w:tcBorders>
-              <w:bottom w:val="single"/>
-            </w:tcBorders>
-            <w:vAlign w:val="bottom"/>
-          </w:tcPr>
           <w:p>
             <w:pPr>
               <w:pStyle w:val="Compact"/>
@@ -586,10 +566,7 @@
       <w:lvlText w:val=" "/>
       <w:lvlJc w:val="left"/>
       <w:pPr>
-        <w:tabs>
-          <w:tab w:val="num" w:pos="0"/>
-        </w:tabs>
-        <w:ind w:left="480" w:hanging="480"/>
+        <w:ind w:left="720" w:hanging="480"/>
       </w:pPr>
     </w:lvl>
     <w:lvl w:ilvl="1">
@@ -597,10 +574,7 @@
       <w:lvlText w:val=" "/>
       <w:lvlJc w:val="left"/>
       <w:pPr>
-        <w:tabs>
-          <w:tab w:val="num" w:pos="720"/>
-        </w:tabs>
-        <w:ind w:left="1200" w:hanging="480"/>
+        <w:ind w:left="1440" w:hanging="480"/>
       </w:pPr>
     </w:lvl>
     <w:lvl w:ilvl="2">
@@ -608,10 +582,7 @@
       <w:lvlText w:val=" "/>
       <w:lvlJc w:val="left"/>
       <w:pPr>
-        <w:tabs>
-          <w:tab w:val="num" w:pos="1440"/>
-        </w:tabs>
-        <w:ind w:left="1920" w:hanging="480"/>
+        <w:ind w:left="2160" w:hanging="480"/>
       </w:pPr>
     </w:lvl>
     <w:lvl w:ilvl="3">
@@ -619,10 +590,7 @@
       <w:lvlText w:val=" "/>
       <w:lvlJc w:val="left"/>
       <w:pPr>
-        <w:tabs>
-          <w:tab w:val="num" w:pos="2160"/>
-        </w:tabs>
-        <w:ind w:left="2640" w:hanging="480"/>
+        <w:ind w:left="2880" w:hanging="480"/>
       </w:pPr>
     </w:lvl>
     <w:lvl w:ilvl="4">
@@ -630,10 +598,7 @@
       <w:lvlText w:val=" "/>
       <w:lvlJc w:val="left"/>
       <w:pPr>
-        <w:tabs>
-          <w:tab w:val="num" w:pos="2880"/>
-        </w:tabs>
-        <w:ind w:left="3360" w:hanging="480"/>
+        <w:ind w:left="3600" w:hanging="480"/>
       </w:pPr>
     </w:lvl>
     <w:lvl w:ilvl="5">
@@ -641,10 +606,7 @@
       <w:lvlText w:val=" "/>
       <w:lvlJc w:val="left"/>
       <w:pPr>
-        <w:tabs>
-          <w:tab w:val="num" w:pos="3600"/>
-        </w:tabs>
-        <w:ind w:left="4080" w:hanging="480"/>
+        <w:ind w:left="4320" w:hanging="480"/>
       </w:pPr>
     </w:lvl>
     <w:lvl w:ilvl="6">
@@ -652,10 +614,7 @@
       <w:lvlText w:val=" "/>
       <w:lvlJc w:val="left"/>
       <w:pPr>
-        <w:tabs>
-          <w:tab w:val="num" w:pos="4320"/>
-        </w:tabs>
-        <w:ind w:left="4800" w:hanging="480"/>
+        <w:ind w:left="5040" w:hanging="480"/>
       </w:pPr>
     </w:lvl>
     <w:lvl w:ilvl="7">
@@ -663,10 +622,7 @@
       <w:lvlText w:val=" "/>
       <w:lvlJc w:val="left"/>
       <w:pPr>
-        <w:tabs>
-          <w:tab w:val="num" w:pos="5040"/>
-        </w:tabs>
-        <w:ind w:left="5520" w:hanging="480"/>
+        <w:ind w:left="5760" w:hanging="480"/>
       </w:pPr>
     </w:lvl>
     <w:lvl w:ilvl="8">
@@ -674,10 +630,7 @@
       <w:lvlText w:val=" "/>
       <w:lvlJc w:val="left"/>
       <w:pPr>
-        <w:tabs>
-          <w:tab w:val="num" w:pos="5760"/>
-        </w:tabs>
-        <w:ind w:left="6240" w:hanging="480"/>
+        <w:ind w:left="6480" w:hanging="480"/>
       </w:pPr>
     </w:lvl>
   </w:abstractNum>
@@ -1039,6 +992,21 @@
         <w:right w:w="108" w:type="dxa"/>
       </w:tblCellMar>
     </w:tblPr>
+    <w:tblStylePr w:type="firstRow">
+      <w:tblPr>
+        <w:jc w:val="left"/>
+        <w:tblInd w:w="0" w:type="dxa"/>
+      </w:tblPr>
+      <w:trPr>
+        <w:jc w:val="left"/>
+      </w:trPr>
+      <w:tcPr>
+        <w:vAlign w:val="bottom"/>
+        <w:tcBorders>
+          <w:bottom w:val="single"/>
+        </w:tcBorders>
+      </w:tcPr>
+    </w:tblStylePr>
   </w:style>
   <w:style w:type="paragraph" w:customStyle="1" w:styleId="DefinitionTerm">
     <w:name w:val="Definition Term"/>

</xml_diff>